<commit_message>
changes made to abstract
</commit_message>
<xml_diff>
--- a/WBD/WDB SYNOPSIS.docx
+++ b/WBD/WDB SYNOPSIS.docx
@@ -191,11 +191,19 @@
           <w:b/>
         </w:rPr>
       </w:pPr>
-      <w:r>
-        <w:rPr>
-          <w:b/>
-        </w:rPr>
-        <w:t xml:space="preserve">Shivam </w:t>
+      <w:proofErr w:type="spellStart"/>
+      <w:r>
+        <w:rPr>
+          <w:b/>
+        </w:rPr>
+        <w:t>Shivam</w:t>
+      </w:r>
+      <w:proofErr w:type="spellEnd"/>
+      <w:r>
+        <w:rPr>
+          <w:b/>
+        </w:rPr>
+        <w:t xml:space="preserve"> </w:t>
       </w:r>
       <w:proofErr w:type="spellStart"/>
       <w:r>
@@ -346,7 +354,7 @@
                     </pic:cNvPicPr>
                   </pic:nvPicPr>
                   <pic:blipFill>
-                    <a:blip r:embed="rId5" cstate="print"/>
+                    <a:blip r:embed="rId7" cstate="print"/>
                     <a:stretch>
                       <a:fillRect/>
                     </a:stretch>
@@ -516,7 +524,6 @@
           <w:szCs w:val="36"/>
         </w:rPr>
       </w:pPr>
-      <w:bookmarkStart w:id="0" w:name="_GoBack"/>
       <w:r>
         <w:rPr>
           <w:b/>
@@ -543,7 +550,7 @@
                     </pic:cNvPicPr>
                   </pic:nvPicPr>
                   <pic:blipFill>
-                    <a:blip r:embed="rId5" cstate="print"/>
+                    <a:blip r:embed="rId7" cstate="print"/>
                     <a:stretch>
                       <a:fillRect/>
                     </a:stretch>
@@ -563,7 +570,6 @@
           </wp:inline>
         </w:drawing>
       </w:r>
-      <w:bookmarkEnd w:id="0"/>
     </w:p>
     <w:p>
       <w:pPr>
@@ -740,7 +746,7 @@
           <w:color w:val="000000"/>
           <w:lang w:val="en-IN" w:bidi="mr-IN"/>
         </w:rPr>
-        <w:t xml:space="preserve">Arvind Gautam, Manish Sinha, Shivam </w:t>
+        <w:t xml:space="preserve">Arvind Gautam, Manish Sinha, </w:t>
       </w:r>
       <w:proofErr w:type="spellStart"/>
       <w:r>
@@ -750,6 +756,26 @@
           <w:color w:val="000000"/>
           <w:lang w:val="en-IN" w:bidi="mr-IN"/>
         </w:rPr>
+        <w:t>Shivam</w:t>
+      </w:r>
+      <w:proofErr w:type="spellEnd"/>
+      <w:r>
+        <w:rPr>
+          <w:rFonts w:eastAsiaTheme="minorHAnsi"/>
+          <w:b/>
+          <w:color w:val="000000"/>
+          <w:lang w:val="en-IN" w:bidi="mr-IN"/>
+        </w:rPr>
+        <w:t xml:space="preserve"> </w:t>
+      </w:r>
+      <w:proofErr w:type="spellStart"/>
+      <w:r>
+        <w:rPr>
+          <w:rFonts w:eastAsiaTheme="minorHAnsi"/>
+          <w:b/>
+          <w:color w:val="000000"/>
+          <w:lang w:val="en-IN" w:bidi="mr-IN"/>
+        </w:rPr>
         <w:t>Som</w:t>
       </w:r>
       <w:proofErr w:type="spellEnd"/>
@@ -759,7 +785,7 @@
           <w:color w:val="000000"/>
           <w:lang w:val="en-IN" w:bidi="mr-IN"/>
         </w:rPr>
-        <w:t xml:space="preserve"> “ submitted to the University of Mumbai in partial fulfilment of the requirement for the award of the degree of </w:t>
+        <w:t xml:space="preserve">“ submitted to the University of Mumbai in partial fulfilment of the requirement for the award of the degree of </w:t>
       </w:r>
       <w:r>
         <w:rPr>
@@ -1250,13 +1276,23 @@
           <w:lang w:val="en-IN" w:bidi="mr-IN"/>
         </w:rPr>
       </w:pPr>
+      <w:proofErr w:type="spellStart"/>
       <w:r>
         <w:rPr>
           <w:rFonts w:eastAsiaTheme="minorHAnsi"/>
           <w:color w:val="000000"/>
           <w:lang w:val="en-IN" w:bidi="mr-IN"/>
         </w:rPr>
-        <w:t xml:space="preserve">Shivam </w:t>
+        <w:t>Shivam</w:t>
+      </w:r>
+      <w:proofErr w:type="spellEnd"/>
+      <w:r>
+        <w:rPr>
+          <w:rFonts w:eastAsiaTheme="minorHAnsi"/>
+          <w:color w:val="000000"/>
+          <w:lang w:val="en-IN" w:bidi="mr-IN"/>
+        </w:rPr>
+        <w:t xml:space="preserve"> </w:t>
       </w:r>
       <w:proofErr w:type="spellStart"/>
       <w:r>
@@ -1505,7 +1541,13 @@
         <w:rPr>
           <w:b/>
         </w:rPr>
-        <w:t>, Principal</w:t>
+        <w:t xml:space="preserve">, </w:t>
+      </w:r>
+      <w:r>
+        <w:rPr>
+          <w:b/>
+        </w:rPr>
+        <w:t>Principal</w:t>
       </w:r>
       <w:r>
         <w:t xml:space="preserve"> for encouragement and support he has given for our project.</w:t>
@@ -1768,8 +1810,13 @@
       <w:pPr>
         <w:ind w:left="6480"/>
       </w:pPr>
-      <w:r>
-        <w:t xml:space="preserve">Shivam </w:t>
+      <w:proofErr w:type="spellStart"/>
+      <w:r>
+        <w:t>Shivam</w:t>
+      </w:r>
+      <w:proofErr w:type="spellEnd"/>
+      <w:r>
+        <w:t xml:space="preserve"> </w:t>
       </w:r>
       <w:proofErr w:type="spellStart"/>
       <w:r>
@@ -6028,61 +6075,80 @@
     </w:p>
     <w:p>
       <w:r>
-        <w:t xml:space="preserve">Website Designer Bot is for the lay </w:t>
+        <w:t>Website D</w:t>
+      </w:r>
+      <w:r>
+        <w:t>esigner Bot is for the layman</w:t>
+      </w:r>
+      <w:r>
+        <w:t xml:space="preserve"> to </w:t>
+      </w:r>
+      <w:r>
+        <w:t xml:space="preserve">build website and it ensures that they connect their business to the digital world through website. There are many portal’s </w:t>
+      </w:r>
+      <w:r>
+        <w:t xml:space="preserve">like </w:t>
       </w:r>
       <w:proofErr w:type="gramStart"/>
       <w:r>
-        <w:t>man’s</w:t>
+        <w:t>Blogger(</w:t>
       </w:r>
       <w:proofErr w:type="gramEnd"/>
       <w:r>
-        <w:t xml:space="preserve"> to </w:t>
-      </w:r>
-      <w:r>
-        <w:t xml:space="preserve">build website and it ensures that they connect their business to the digital world through website. There are many portal’s like </w:t>
-      </w:r>
-      <w:proofErr w:type="gramStart"/>
-      <w:r>
-        <w:t>Blogger(</w:t>
-      </w:r>
-      <w:proofErr w:type="gramEnd"/>
-      <w:r>
-        <w:t xml:space="preserve">from Google), </w:t>
-      </w:r>
-      <w:proofErr w:type="spellStart"/>
-      <w:r>
-        <w:t>Wordspace</w:t>
-      </w:r>
-      <w:proofErr w:type="spellEnd"/>
-      <w:r>
-        <w:t xml:space="preserve">, etc. which helps an individual in creating website. But the thing is that the user needs </w:t>
-      </w:r>
-      <w:proofErr w:type="gramStart"/>
-      <w:r>
-        <w:t>an</w:t>
-      </w:r>
-      <w:proofErr w:type="gramEnd"/>
-      <w:r>
-        <w:t xml:space="preserve"> lot of interaction and also he/she needs to have some knowledge about the web pages, implementation, etc. But with the help of the bot user needs to have zero knowledge about the webpages, implementation, etc. The only interaction matters in here is that the user needs to conversate with the Intelligent Robot and the user will see his/her website building in front of their eyes.</w:t>
-      </w:r>
-      <w:r>
-        <w:t xml:space="preserve"> The Bot is basically works upon the concept of Expert System in the field of Artificial Intelligence. Using this project user will have no complaints regarding their website. Thus, </w:t>
-      </w:r>
-      <w:proofErr w:type="spellStart"/>
-      <w:r>
-        <w:t>its</w:t>
-      </w:r>
-      <w:proofErr w:type="spellEnd"/>
-      <w:r>
-        <w:t xml:space="preserve"> </w:t>
-      </w:r>
-      <w:proofErr w:type="gramStart"/>
-      <w:r>
-        <w:t>an</w:t>
-      </w:r>
-      <w:proofErr w:type="gramEnd"/>
-      <w:r>
-        <w:t xml:space="preserve"> hassle free way of developing website. </w:t>
+        <w:t>from Google), WordS</w:t>
+      </w:r>
+      <w:r>
+        <w:t>pace, etc. which helps an individual in creating websit</w:t>
+      </w:r>
+      <w:r>
+        <w:t>e. But these require the user to have</w:t>
+      </w:r>
+      <w:r>
+        <w:t xml:space="preserve"> a</w:t>
+      </w:r>
+      <w:r>
+        <w:t xml:space="preserve"> lot of interaction and </w:t>
+      </w:r>
+      <w:r>
+        <w:t>also,</w:t>
+      </w:r>
+      <w:bookmarkStart w:id="0" w:name="_GoBack"/>
+      <w:bookmarkEnd w:id="0"/>
+      <w:r>
+        <w:t xml:space="preserve"> he/she needs to have some knowledge about the web pages, implementation, etc. But with the help of the bot user needs to have zero knowledge about t</w:t>
+      </w:r>
+      <w:r>
+        <w:t>he same</w:t>
+      </w:r>
+      <w:r>
+        <w:t>. The only interaction matters in here is that the user needs to conversate with the Intelligent Robot and the user will see his/her website building in front of their eyes.</w:t>
+      </w:r>
+      <w:r>
+        <w:t xml:space="preserve"> The Bot</w:t>
+      </w:r>
+      <w:r>
+        <w:t xml:space="preserve"> basically works upon the concept of Expert System in the field of Artificial Intelligence. Using this project user will have no complaints regarding </w:t>
+      </w:r>
+      <w:r>
+        <w:t xml:space="preserve">building </w:t>
+      </w:r>
+      <w:r>
+        <w:t>their</w:t>
+      </w:r>
+      <w:r>
+        <w:t xml:space="preserve"> own website. Thus, it is a</w:t>
+      </w:r>
+      <w:r>
+        <w:t xml:space="preserve"> hassle-</w:t>
+      </w:r>
+      <w:r>
+        <w:t>free way of developing website</w:t>
+      </w:r>
+      <w:r>
+        <w:t>s</w:t>
+      </w:r>
+      <w:r>
+        <w:t xml:space="preserve">. </w:t>
       </w:r>
     </w:p>
     <w:p>
@@ -6093,7 +6159,7 @@
     </w:p>
     <w:p/>
     <w:sectPr>
-      <w:footerReference w:type="default" r:id="rId6"/>
+      <w:footerReference w:type="default" r:id="rId8"/>
       <w:pgSz w:w="11906" w:h="16838"/>
       <w:pgMar w:top="1440" w:right="1440" w:bottom="1440" w:left="1440" w:header="0" w:footer="708" w:gutter="0"/>
       <w:pgNumType w:fmt="lowerRoman" w:start="1"/>
@@ -6103,6 +6169,31 @@
     </w:sectPr>
   </w:body>
 </w:document>
+</file>
+
+<file path=word/endnotes.xml><?xml version="1.0" encoding="utf-8"?>
+<w:endnotes xmlns:wpc="http://schemas.microsoft.com/office/word/2010/wordprocessingCanvas" xmlns:cx="http://schemas.microsoft.com/office/drawing/2014/chartex" xmlns:cx1="http://schemas.microsoft.com/office/drawing/2015/9/8/chartex" xmlns:cx2="http://schemas.microsoft.com/office/drawing/2015/10/21/chartex" xmlns:cx3="http://schemas.microsoft.com/office/drawing/2016/5/9/chartex" xmlns:cx4="http://schemas.microsoft.com/office/drawing/2016/5/10/chartex" xmlns:cx5="http://schemas.microsoft.com/office/drawing/2016/5/11/chartex" xmlns:cx6="http://schemas.microsoft.com/office/drawing/2016/5/12/chartex" xmlns:cx7="http://schemas.microsoft.com/office/drawing/2016/5/13/chartex" xmlns:cx8="http://schemas.microsoft.com/office/drawing/2016/5/14/chartex" xmlns:mc="http://schemas.openxmlformats.org/markup-compatibility/2006" xmlns:aink="http://schemas.microsoft.com/office/drawing/2016/ink" xmlns:am3d="http://schemas.microsoft.com/office/drawing/2017/model3d" xmlns:o="urn:schemas-microsoft-com:office:office" xmlns:r="http://schemas.openxmlformats.org/officeDocument/2006/relationships" xmlns:m="http://schemas.openxmlformats.org/officeDocument/2006/math" xmlns:v="urn:schemas-microsoft-com:vml" xmlns:wp14="http://schemas.microsoft.com/office/word/2010/wordprocessingDrawing" xmlns:wp="http://schemas.openxmlformats.org/drawingml/2006/wordprocessingDrawing" xmlns:w10="urn:schemas-microsoft-com:office:word" xmlns:w="http://schemas.openxmlformats.org/wordprocessingml/2006/main" xmlns:w14="http://schemas.microsoft.com/office/word/2010/wordml" xmlns:w15="http://schemas.microsoft.com/office/word/2012/wordml" xmlns:w16cid="http://schemas.microsoft.com/office/word/2016/wordml/cid" xmlns:w16se="http://schemas.microsoft.com/office/word/2015/wordml/symex" xmlns:wpg="http://schemas.microsoft.com/office/word/2010/wordprocessingGroup" xmlns:wpi="http://schemas.microsoft.com/office/word/2010/wordprocessingInk" xmlns:wne="http://schemas.microsoft.com/office/word/2006/wordml" xmlns:wps="http://schemas.microsoft.com/office/word/2010/wordprocessingShape" mc:Ignorable="w14 w15 w16se w16cid wp14">
+  <w:endnote w:type="separator" w:id="-1">
+    <w:p>
+      <w:pPr>
+        <w:spacing w:line="240" w:lineRule="auto"/>
+      </w:pPr>
+      <w:r>
+        <w:separator/>
+      </w:r>
+    </w:p>
+  </w:endnote>
+  <w:endnote w:type="continuationSeparator" w:id="0">
+    <w:p>
+      <w:pPr>
+        <w:spacing w:line="240" w:lineRule="auto"/>
+      </w:pPr>
+      <w:r>
+        <w:continuationSeparator/>
+      </w:r>
+    </w:p>
+  </w:endnote>
+</w:endnotes>
 </file>
 
 <file path=word/footer1.xml><?xml version="1.0" encoding="utf-8"?>
@@ -6152,6 +6243,31 @@
     </w:pPr>
   </w:p>
 </w:ftr>
+</file>
+
+<file path=word/footnotes.xml><?xml version="1.0" encoding="utf-8"?>
+<w:footnotes xmlns:wpc="http://schemas.microsoft.com/office/word/2010/wordprocessingCanvas" xmlns:cx="http://schemas.microsoft.com/office/drawing/2014/chartex" xmlns:cx1="http://schemas.microsoft.com/office/drawing/2015/9/8/chartex" xmlns:cx2="http://schemas.microsoft.com/office/drawing/2015/10/21/chartex" xmlns:cx3="http://schemas.microsoft.com/office/drawing/2016/5/9/chartex" xmlns:cx4="http://schemas.microsoft.com/office/drawing/2016/5/10/chartex" xmlns:cx5="http://schemas.microsoft.com/office/drawing/2016/5/11/chartex" xmlns:cx6="http://schemas.microsoft.com/office/drawing/2016/5/12/chartex" xmlns:cx7="http://schemas.microsoft.com/office/drawing/2016/5/13/chartex" xmlns:cx8="http://schemas.microsoft.com/office/drawing/2016/5/14/chartex" xmlns:mc="http://schemas.openxmlformats.org/markup-compatibility/2006" xmlns:aink="http://schemas.microsoft.com/office/drawing/2016/ink" xmlns:am3d="http://schemas.microsoft.com/office/drawing/2017/model3d" xmlns:o="urn:schemas-microsoft-com:office:office" xmlns:r="http://schemas.openxmlformats.org/officeDocument/2006/relationships" xmlns:m="http://schemas.openxmlformats.org/officeDocument/2006/math" xmlns:v="urn:schemas-microsoft-com:vml" xmlns:wp14="http://schemas.microsoft.com/office/word/2010/wordprocessingDrawing" xmlns:wp="http://schemas.openxmlformats.org/drawingml/2006/wordprocessingDrawing" xmlns:w10="urn:schemas-microsoft-com:office:word" xmlns:w="http://schemas.openxmlformats.org/wordprocessingml/2006/main" xmlns:w14="http://schemas.microsoft.com/office/word/2010/wordml" xmlns:w15="http://schemas.microsoft.com/office/word/2012/wordml" xmlns:w16cid="http://schemas.microsoft.com/office/word/2016/wordml/cid" xmlns:w16se="http://schemas.microsoft.com/office/word/2015/wordml/symex" xmlns:wpg="http://schemas.microsoft.com/office/word/2010/wordprocessingGroup" xmlns:wpi="http://schemas.microsoft.com/office/word/2010/wordprocessingInk" xmlns:wne="http://schemas.microsoft.com/office/word/2006/wordml" xmlns:wps="http://schemas.microsoft.com/office/word/2010/wordprocessingShape" mc:Ignorable="w14 w15 w16se w16cid wp14">
+  <w:footnote w:type="separator" w:id="-1">
+    <w:p>
+      <w:pPr>
+        <w:spacing w:line="240" w:lineRule="auto"/>
+      </w:pPr>
+      <w:r>
+        <w:separator/>
+      </w:r>
+    </w:p>
+  </w:footnote>
+  <w:footnote w:type="continuationSeparator" w:id="0">
+    <w:p>
+      <w:pPr>
+        <w:spacing w:line="240" w:lineRule="auto"/>
+      </w:pPr>
+      <w:r>
+        <w:continuationSeparator/>
+      </w:r>
+    </w:p>
+  </w:footnote>
+</w:footnotes>
 </file>
 
 <file path=word/numbering.xml><?xml version="1.0" encoding="utf-8"?>

</xml_diff>